<commit_message>
DCD og SD UC 9
</commit_message>
<xml_diff>
--- a/05-Test/Brugertest af Release2 for UC4.docx
+++ b/05-Test/Brugertest af Release2 for UC4.docx
@@ -121,107 +121,120 @@
         <w:spacing w:after="0"/>
       </w:pPr>
       <w:r>
-        <w:t>Komma tal giver fejl – vil hellere bruge komma end punktum</w:t>
-      </w:r>
-    </w:p>
-    <w:p>
-      <w:pPr>
-        <w:pStyle w:val="Listeafsnit"/>
-        <w:numPr>
-          <w:ilvl w:val="0"/>
-          <w:numId w:val="5"/>
-        </w:numPr>
-        <w:spacing w:after="0"/>
-      </w:pPr>
-      <w:r>
-        <w:t>Opdater ved enter-tast på areal</w:t>
-      </w:r>
-    </w:p>
-    <w:p>
-      <w:pPr>
-        <w:pStyle w:val="Listeafsnit"/>
-        <w:numPr>
-          <w:ilvl w:val="0"/>
-          <w:numId w:val="5"/>
-        </w:numPr>
-        <w:spacing w:after="0"/>
-      </w:pPr>
-      <w:r>
-        <w:t>Hvis belastning er 0 kører programmet stadig.</w:t>
-      </w:r>
-    </w:p>
-    <w:p>
-      <w:pPr>
-        <w:pStyle w:val="Listeafsnit"/>
-        <w:numPr>
-          <w:ilvl w:val="0"/>
-          <w:numId w:val="5"/>
-        </w:numPr>
-        <w:spacing w:after="0"/>
-      </w:pPr>
-      <w:r>
-        <w:t>Hvis meddelelse hvis tau er tilstrækkeligt lav, men ikke 0 (dog vises det som 0)</w:t>
-      </w:r>
-    </w:p>
-    <w:p>
-      <w:pPr>
-        <w:pStyle w:val="Listeafsnit"/>
-        <w:numPr>
-          <w:ilvl w:val="0"/>
-          <w:numId w:val="5"/>
-        </w:numPr>
-        <w:spacing w:after="0"/>
-      </w:pPr>
-      <w:r>
-        <w:t>mm^2 burde være mm</w:t>
-      </w:r>
-      <w:r>
-        <w:rPr>
-          <w:vertAlign w:val="superscript"/>
-        </w:rPr>
-        <w:t>2</w:t>
-      </w:r>
-    </w:p>
-    <w:p>
-      <w:pPr>
-        <w:pStyle w:val="Listeafsnit"/>
-        <w:numPr>
-          <w:ilvl w:val="0"/>
-          <w:numId w:val="5"/>
-        </w:numPr>
-        <w:spacing w:after="0"/>
-      </w:pPr>
-      <w:r>
-        <w:t>Reset funktion</w:t>
-      </w:r>
-    </w:p>
-    <w:p>
-      <w:pPr>
-        <w:pStyle w:val="Listeafsnit"/>
-        <w:numPr>
-          <w:ilvl w:val="0"/>
-          <w:numId w:val="5"/>
-        </w:numPr>
-        <w:spacing w:after="0"/>
-      </w:pPr>
-      <w:r>
-        <w:t>Den ene vil gerne have alt indtastning øverst, og udregninger/resultater nederst.</w:t>
-      </w:r>
-    </w:p>
-    <w:p>
-      <w:pPr>
-        <w:pStyle w:val="Listeafsnit"/>
-        <w:numPr>
-          <w:ilvl w:val="0"/>
-          <w:numId w:val="5"/>
-        </w:numPr>
-        <w:spacing w:after="0"/>
-      </w:pPr>
-      <w:r>
-        <w:t>Matematik opstilling: formler under formler, resultater under resultater</w:t>
+        <w:t>Fejlmeddelelse ved forkert belastning er utydelig. ”Så vil jeg lukke programmet og starte forfra”</w:t>
       </w:r>
       <w:bookmarkStart w:id="0" w:name="_GoBack"/>
       <w:bookmarkEnd w:id="0"/>
+    </w:p>
+    <w:p>
+      <w:pPr>
+        <w:pStyle w:val="Listeafsnit"/>
+        <w:numPr>
+          <w:ilvl w:val="0"/>
+          <w:numId w:val="5"/>
+        </w:numPr>
+        <w:spacing w:after="0"/>
+      </w:pPr>
+      <w:r>
+        <w:t>Komma tal giver fejl – vil hellere bruge komma end punktum</w:t>
+      </w:r>
+    </w:p>
+    <w:p>
+      <w:pPr>
+        <w:pStyle w:val="Listeafsnit"/>
+        <w:numPr>
+          <w:ilvl w:val="0"/>
+          <w:numId w:val="5"/>
+        </w:numPr>
+        <w:spacing w:after="0"/>
+      </w:pPr>
+      <w:r>
+        <w:t>Opdater ved enter-tast på areal</w:t>
+      </w:r>
+    </w:p>
+    <w:p>
+      <w:pPr>
+        <w:pStyle w:val="Listeafsnit"/>
+        <w:numPr>
+          <w:ilvl w:val="0"/>
+          <w:numId w:val="5"/>
+        </w:numPr>
+        <w:spacing w:after="0"/>
+      </w:pPr>
+      <w:r>
+        <w:t>Hvis belastning er 0 kører programmet stadig.</w:t>
+      </w:r>
+    </w:p>
+    <w:p>
+      <w:pPr>
+        <w:pStyle w:val="Listeafsnit"/>
+        <w:numPr>
+          <w:ilvl w:val="0"/>
+          <w:numId w:val="5"/>
+        </w:numPr>
+        <w:spacing w:after="0"/>
+      </w:pPr>
+      <w:r>
+        <w:t>Hvis meddelelse hvis tau er tilstrækkeligt lav, men ikke 0 (dog vises det som 0)</w:t>
+      </w:r>
+    </w:p>
+    <w:p>
+      <w:pPr>
+        <w:pStyle w:val="Listeafsnit"/>
+        <w:numPr>
+          <w:ilvl w:val="0"/>
+          <w:numId w:val="5"/>
+        </w:numPr>
+        <w:spacing w:after="0"/>
+      </w:pPr>
+      <w:r>
+        <w:t>mm^2 burde være mm</w:t>
+      </w:r>
+      <w:r>
+        <w:rPr>
+          <w:vertAlign w:val="superscript"/>
+        </w:rPr>
+        <w:t>2</w:t>
+      </w:r>
+    </w:p>
+    <w:p>
+      <w:pPr>
+        <w:pStyle w:val="Listeafsnit"/>
+        <w:numPr>
+          <w:ilvl w:val="0"/>
+          <w:numId w:val="5"/>
+        </w:numPr>
+        <w:spacing w:after="0"/>
+      </w:pPr>
+      <w:r>
+        <w:t>Reset funktion</w:t>
+      </w:r>
+    </w:p>
+    <w:p>
+      <w:pPr>
+        <w:pStyle w:val="Listeafsnit"/>
+        <w:numPr>
+          <w:ilvl w:val="0"/>
+          <w:numId w:val="5"/>
+        </w:numPr>
+        <w:spacing w:after="0"/>
+      </w:pPr>
+      <w:r>
+        <w:t>Den ene vil gerne have alt indtastning øverst, og udregninger/resultater nederst.</w:t>
+      </w:r>
+    </w:p>
+    <w:p>
+      <w:pPr>
+        <w:pStyle w:val="Listeafsnit"/>
+        <w:numPr>
+          <w:ilvl w:val="0"/>
+          <w:numId w:val="5"/>
+        </w:numPr>
+        <w:spacing w:after="0"/>
+      </w:pPr>
+      <w:r>
+        <w:t>Matematik opstilling: formler under formler, resultater under resultater</w:t>
+      </w:r>
     </w:p>
     <w:p>
       <w:pPr>
@@ -791,7 +804,6 @@
         <w:rPr>
           <w:u w:val="single"/>
         </w:rPr>
-        <w:lastRenderedPageBreak/>
         <w:t>Beregning af normalkraft: Belastning=50kg, vinkel 80 grader vandret, areal = 200mm</w:t>
       </w:r>
       <w:r>
@@ -3721,7 +3733,7 @@
 </file>
 
 <file path=customXml/itemProps1.xml><?xml version="1.0" encoding="utf-8"?>
-<ds:datastoreItem xmlns:ds="http://schemas.openxmlformats.org/officeDocument/2006/customXml" ds:itemID="{5AF687C6-F393-4B27-A951-975BE42F5DC8}">
+<ds:datastoreItem xmlns:ds="http://schemas.openxmlformats.org/officeDocument/2006/customXml" ds:itemID="{B94EB781-A6DB-4524-8B7A-CBC5D0191694}">
   <ds:schemaRefs>
     <ds:schemaRef ds:uri="http://schemas.openxmlformats.org/officeDocument/2006/bibliography"/>
   </ds:schemaRefs>

</xml_diff>